<commit_message>
Wrote problem 1 of the report
</commit_message>
<xml_diff>
--- a/quant_macro_report.docx
+++ b/quant_macro_report.docx
@@ -46,17 +46,16 @@
       <w:pPr>
         <w:jc w:val="left"/>
         <w:rPr>
+          <w:sz w:val="48"/>
+          <w:szCs w:val="52"/>
+        </w:rPr>
+      </w:pPr>
+      <w:r>
+        <w:rPr>
           <w:rFonts w:hint="eastAsia"/>
           <w:sz w:val="48"/>
           <w:szCs w:val="52"/>
         </w:rPr>
-      </w:pPr>
-      <w:r>
-        <w:rPr>
-          <w:rFonts w:hint="eastAsia"/>
-          <w:sz w:val="48"/>
-          <w:szCs w:val="52"/>
-        </w:rPr>
         <w:t>定量的マクロ経済学a</w:t>
       </w:r>
     </w:p>
@@ -100,23 +99,7 @@
           <w:sz w:val="36"/>
           <w:szCs w:val="40"/>
         </w:rPr>
-        <w:t>所属：慶應義塾大学経済学部</w:t>
-      </w:r>
-      <w:r>
-        <w:rPr>
-          <w:rFonts w:hint="eastAsia"/>
-          <w:sz w:val="36"/>
-          <w:szCs w:val="40"/>
-        </w:rPr>
-        <w:t>経済学科</w:t>
-      </w:r>
-      <w:r>
-        <w:rPr>
-          <w:rFonts w:hint="eastAsia"/>
-          <w:sz w:val="36"/>
-          <w:szCs w:val="40"/>
-        </w:rPr>
-        <w:t>4年03組</w:t>
+        <w:t>所属：慶應義塾大学経済学部経済学科4年03組</w:t>
       </w:r>
     </w:p>
     <w:p>
@@ -247,7 +230,7 @@
       <w:pPr>
         <w:jc w:val="left"/>
         <w:rPr>
-          <w:rFonts w:eastAsiaTheme="minorHAnsi" w:cs="Times New Roman" w:hint="eastAsia"/>
+          <w:rFonts w:eastAsiaTheme="minorHAnsi" w:cs="Times New Roman"/>
           <w:sz w:val="24"/>
           <w:szCs w:val="28"/>
         </w:rPr>
@@ -332,7 +315,7 @@
       <w:pPr>
         <w:jc w:val="left"/>
         <w:rPr>
-          <w:rFonts w:eastAsiaTheme="minorHAnsi" w:cs="Times New Roman" w:hint="eastAsia"/>
+          <w:rFonts w:eastAsiaTheme="minorHAnsi" w:cs="Times New Roman"/>
           <w:sz w:val="24"/>
           <w:szCs w:val="28"/>
         </w:rPr>
@@ -352,6 +335,297 @@
           <w:szCs w:val="28"/>
         </w:rPr>
         <w:t>次期の資産(a_2)が大きいことがわかる。生産性が高ければ、所得が多いため、貯金額を増やすことが可能である。</w:t>
+      </w:r>
+      <w:r>
+        <w:rPr>
+          <w:rFonts w:eastAsiaTheme="minorHAnsi" w:cs="Times New Roman" w:hint="eastAsia"/>
+          <w:sz w:val="24"/>
+          <w:szCs w:val="28"/>
+        </w:rPr>
+        <w:t>若年期と老年期において、貯金額が多いほど効用が高い。</w:t>
+      </w:r>
+      <w:r>
+        <w:rPr>
+          <w:rFonts w:eastAsiaTheme="minorHAnsi" w:cs="Times New Roman" w:hint="eastAsia"/>
+          <w:sz w:val="24"/>
+          <w:szCs w:val="28"/>
+        </w:rPr>
+        <w:t>反</w:t>
+      </w:r>
+      <w:r>
+        <w:rPr>
+          <w:rFonts w:eastAsiaTheme="minorHAnsi" w:cs="Times New Roman" w:hint="eastAsia"/>
+          <w:sz w:val="24"/>
+          <w:szCs w:val="28"/>
+        </w:rPr>
+        <w:lastRenderedPageBreak/>
+        <w:t>対に、生産性が低い人は所得が少ないため、貯金する余裕はなく、若年期の消費を優先する。</w:t>
+      </w:r>
+    </w:p>
+    <w:p>
+      <w:pPr>
+        <w:jc w:val="left"/>
+        <w:rPr>
+          <w:rFonts w:eastAsiaTheme="minorHAnsi" w:cs="Times New Roman"/>
+          <w:sz w:val="24"/>
+          <w:szCs w:val="28"/>
+        </w:rPr>
+      </w:pPr>
+    </w:p>
+    <w:p>
+      <w:pPr>
+        <w:jc w:val="left"/>
+        <w:rPr>
+          <w:rFonts w:eastAsiaTheme="minorHAnsi" w:cs="Times New Roman"/>
+          <w:sz w:val="24"/>
+          <w:szCs w:val="28"/>
+        </w:rPr>
+      </w:pPr>
+      <w:r>
+        <w:rPr>
+          <w:rFonts w:eastAsiaTheme="minorHAnsi" w:cs="Times New Roman" w:hint="eastAsia"/>
+          <w:sz w:val="24"/>
+          <w:szCs w:val="28"/>
+        </w:rPr>
+        <w:t>問2.</w:t>
+      </w:r>
+    </w:p>
+    <w:p>
+      <w:pPr>
+        <w:jc w:val="left"/>
+        <w:rPr>
+          <w:rFonts w:eastAsiaTheme="minorHAnsi" w:cs="Times New Roman"/>
+          <w:sz w:val="24"/>
+          <w:szCs w:val="28"/>
+        </w:rPr>
+      </w:pPr>
+      <w:r>
+        <w:rPr>
+          <w:rFonts w:eastAsiaTheme="minorHAnsi" w:cs="Times New Roman" w:hint="eastAsia"/>
+          <w:sz w:val="24"/>
+          <w:szCs w:val="28"/>
+        </w:rPr>
+        <w:t>老年期にすべての個人に年金を支給することを考える。そのための原資として、中年期にのみ労働所得に対して定率</w:t>
+      </w:r>
+      <w:r>
+        <w:rPr>
+          <w:rFonts w:eastAsiaTheme="minorHAnsi" w:cs="Times New Roman"/>
+          <w:sz w:val="24"/>
+          <w:szCs w:val="28"/>
+        </w:rPr>
+        <w:t>30%の所得税を課す。</w:t>
+      </w:r>
+    </w:p>
+    <w:p>
+      <w:pPr>
+        <w:jc w:val="left"/>
+        <w:rPr>
+          <w:rFonts w:eastAsiaTheme="minorHAnsi" w:cs="Times New Roman" w:hint="eastAsia"/>
+          <w:sz w:val="24"/>
+          <w:szCs w:val="28"/>
+        </w:rPr>
+      </w:pPr>
+      <w:r>
+        <w:rPr>
+          <w:rFonts w:eastAsiaTheme="minorHAnsi" w:cs="Times New Roman" w:hint="eastAsia"/>
+          <w:sz w:val="24"/>
+          <w:szCs w:val="28"/>
+        </w:rPr>
+        <w:t>中年期における政府の総税収はいくらか</w:t>
+      </w:r>
+      <w:r>
+        <w:rPr>
+          <w:rFonts w:eastAsiaTheme="minorHAnsi" w:cs="Times New Roman" w:hint="eastAsia"/>
+          <w:sz w:val="24"/>
+          <w:szCs w:val="28"/>
+        </w:rPr>
+        <w:t>。</w:t>
+      </w:r>
+    </w:p>
+    <w:p>
+      <w:pPr>
+        <w:jc w:val="left"/>
+        <w:rPr>
+          <w:rFonts w:eastAsiaTheme="minorHAnsi" w:cs="Times New Roman"/>
+          <w:sz w:val="24"/>
+          <w:szCs w:val="28"/>
+        </w:rPr>
+      </w:pPr>
+      <w:r>
+        <w:rPr>
+          <w:rFonts w:eastAsiaTheme="minorHAnsi" w:cs="Times New Roman" w:hint="eastAsia"/>
+          <w:sz w:val="24"/>
+          <w:szCs w:val="28"/>
+        </w:rPr>
+        <w:t>政府はその総税収を利子率個人の資産と同じ利子率で運用し、老年期にそこから個人個人に均等に定額の年金を給付する。</w:t>
+      </w:r>
+    </w:p>
+    <w:p>
+      <w:pPr>
+        <w:jc w:val="left"/>
+        <w:rPr>
+          <w:rFonts w:eastAsiaTheme="minorHAnsi" w:cs="Times New Roman"/>
+          <w:sz w:val="24"/>
+          <w:szCs w:val="28"/>
+        </w:rPr>
+      </w:pPr>
+      <w:r>
+        <w:rPr>
+          <w:rFonts w:eastAsiaTheme="minorHAnsi" w:cs="Times New Roman" w:hint="eastAsia"/>
+          <w:sz w:val="24"/>
+          <w:szCs w:val="28"/>
+        </w:rPr>
+        <w:t>一人当たりの年金額を求めよ</w:t>
+      </w:r>
+      <w:r>
+        <w:rPr>
+          <w:rFonts w:eastAsiaTheme="minorHAnsi" w:cs="Times New Roman" w:hint="eastAsia"/>
+          <w:sz w:val="24"/>
+          <w:szCs w:val="28"/>
+        </w:rPr>
+        <w:t>。</w:t>
+      </w:r>
+    </w:p>
+    <w:p>
+      <w:pPr>
+        <w:jc w:val="left"/>
+        <w:rPr>
+          <w:rFonts w:eastAsiaTheme="minorHAnsi" w:cs="Times New Roman"/>
+          <w:sz w:val="24"/>
+          <w:szCs w:val="28"/>
+        </w:rPr>
+      </w:pPr>
+    </w:p>
+    <w:p>
+      <w:pPr>
+        <w:jc w:val="left"/>
+        <w:rPr>
+          <w:rFonts w:eastAsiaTheme="minorHAnsi" w:cs="Times New Roman"/>
+          <w:sz w:val="24"/>
+          <w:szCs w:val="28"/>
+        </w:rPr>
+      </w:pPr>
+      <w:r>
+        <w:rPr>
+          <w:rFonts w:eastAsiaTheme="minorHAnsi" w:cs="Times New Roman" w:hint="eastAsia"/>
+          <w:sz w:val="24"/>
+          <w:szCs w:val="28"/>
+        </w:rPr>
+        <w:t xml:space="preserve">中年期における政府の総税収: </w:t>
+      </w:r>
+      <w:r>
+        <w:rPr>
+          <w:rFonts w:eastAsiaTheme="minorHAnsi" w:cs="Times New Roman"/>
+          <w:sz w:val="24"/>
+          <w:szCs w:val="28"/>
+        </w:rPr>
+        <w:t>0.3043</w:t>
+      </w:r>
+    </w:p>
+    <w:p>
+      <w:pPr>
+        <w:jc w:val="left"/>
+        <w:rPr>
+          <w:rFonts w:eastAsiaTheme="minorHAnsi" w:cs="Times New Roman"/>
+          <w:sz w:val="24"/>
+          <w:szCs w:val="28"/>
+        </w:rPr>
+      </w:pPr>
+      <w:r>
+        <w:rPr>
+          <w:rFonts w:eastAsiaTheme="minorHAnsi" w:cs="Times New Roman" w:hint="eastAsia"/>
+          <w:sz w:val="24"/>
+          <w:szCs w:val="28"/>
+        </w:rPr>
+        <w:t xml:space="preserve">一人当たりの年金額: </w:t>
+      </w:r>
+      <w:r>
+        <w:rPr>
+          <w:rFonts w:eastAsiaTheme="minorHAnsi" w:cs="Times New Roman"/>
+          <w:sz w:val="24"/>
+          <w:szCs w:val="28"/>
+        </w:rPr>
+        <w:t>0.4986</w:t>
+      </w:r>
+    </w:p>
+    <w:p>
+      <w:pPr>
+        <w:jc w:val="left"/>
+        <w:rPr>
+          <w:rFonts w:eastAsiaTheme="minorHAnsi" w:cs="Times New Roman"/>
+          <w:sz w:val="24"/>
+          <w:szCs w:val="28"/>
+        </w:rPr>
+      </w:pPr>
+    </w:p>
+    <w:p>
+      <w:pPr>
+        <w:jc w:val="left"/>
+        <w:rPr>
+          <w:rFonts w:eastAsiaTheme="minorHAnsi" w:cs="Times New Roman"/>
+          <w:sz w:val="24"/>
+          <w:szCs w:val="28"/>
+        </w:rPr>
+      </w:pPr>
+      <w:r>
+        <w:rPr>
+          <w:rFonts w:eastAsiaTheme="minorHAnsi" w:cs="Times New Roman" w:hint="eastAsia"/>
+          <w:sz w:val="24"/>
+          <w:szCs w:val="28"/>
+        </w:rPr>
+        <w:t>問3.</w:t>
+      </w:r>
+    </w:p>
+    <w:p>
+      <w:pPr>
+        <w:jc w:val="left"/>
+        <w:rPr>
+          <w:rFonts w:eastAsiaTheme="minorHAnsi" w:cs="Times New Roman"/>
+          <w:sz w:val="24"/>
+          <w:szCs w:val="28"/>
+        </w:rPr>
+      </w:pPr>
+      <w:r>
+        <w:rPr>
+          <w:rFonts w:eastAsiaTheme="minorHAnsi" w:cs="Times New Roman" w:hint="eastAsia"/>
+          <w:sz w:val="24"/>
+          <w:szCs w:val="28"/>
+        </w:rPr>
+        <w:t>問</w:t>
+      </w:r>
+      <w:r>
+        <w:rPr>
+          <w:rFonts w:eastAsiaTheme="minorHAnsi" w:cs="Times New Roman"/>
+          <w:sz w:val="24"/>
+          <w:szCs w:val="28"/>
+        </w:rPr>
+        <w:t>2の年金が導入された場合の個人の最適化問題を再度解き、</w:t>
+      </w:r>
+    </w:p>
+    <w:p>
+      <w:pPr>
+        <w:jc w:val="left"/>
+        <w:rPr>
+          <w:rFonts w:eastAsiaTheme="minorHAnsi" w:cs="Times New Roman" w:hint="eastAsia"/>
+          <w:sz w:val="24"/>
+          <w:szCs w:val="28"/>
+        </w:rPr>
+      </w:pPr>
+      <w:r>
+        <w:rPr>
+          <w:rFonts w:eastAsiaTheme="minorHAnsi" w:cs="Times New Roman" w:hint="eastAsia"/>
+          <w:sz w:val="24"/>
+          <w:szCs w:val="28"/>
+        </w:rPr>
+        <w:t>問</w:t>
+      </w:r>
+      <w:r>
+        <w:rPr>
+          <w:rFonts w:eastAsiaTheme="minorHAnsi" w:cs="Times New Roman"/>
+          <w:sz w:val="24"/>
+          <w:szCs w:val="28"/>
+        </w:rPr>
+        <w:t>1と同様にグラフを描き、年金導入前と導入後の貯蓄行動を比較せよ。その経済学的な直感も述べよ。</w:t>
       </w:r>
     </w:p>
     <w:sectPr>
@@ -426,9 +700,6 @@
     <w:pPr>
       <w:pStyle w:val="ac"/>
       <w:jc w:val="center"/>
-      <w:rPr>
-        <w:rFonts w:hint="eastAsia"/>
-      </w:rPr>
     </w:pPr>
   </w:p>
 </w:ftr>

</xml_diff>